<commit_message>
Page 15 et 13 a modifie
Co-Authored-By: Nacib Mariem <67750731+Nacib1999@users.noreply.github.com>
</commit_message>
<xml_diff>
--- a/Journal Et Rapport/Journal de Stage - stages obligatoires.docx
+++ b/Journal Et Rapport/Journal de Stage - stages obligatoires.docx
@@ -224,7 +224,25 @@
                 <w:sz w:val="20"/>
                 <w:szCs w:val="20"/>
               </w:rPr>
-              <w:t xml:space="preserve">Nom et prénom de l’étudiant ( e ) </w:t>
+              <w:t xml:space="preserve">Nom et prénom de l’étudiant </w:t>
+            </w:r>
+            <w:proofErr w:type="gramStart"/>
+            <w:r>
+              <w:rPr>
+                <w:rFonts w:asciiTheme="majorHAnsi" w:hAnsiTheme="majorHAnsi"/>
+                <w:sz w:val="20"/>
+                <w:szCs w:val="20"/>
+              </w:rPr>
+              <w:t>( e</w:t>
+            </w:r>
+            <w:proofErr w:type="gramEnd"/>
+            <w:r>
+              <w:rPr>
+                <w:rFonts w:asciiTheme="majorHAnsi" w:hAnsiTheme="majorHAnsi"/>
+                <w:sz w:val="20"/>
+                <w:szCs w:val="20"/>
+              </w:rPr>
+              <w:t xml:space="preserve"> ) </w:t>
             </w:r>
           </w:p>
         </w:tc>
@@ -242,14 +260,6 @@
                 <w:szCs w:val="20"/>
               </w:rPr>
             </w:pPr>
-            <w:r>
-              <w:rPr>
-                <w:rFonts w:asciiTheme="majorHAnsi" w:hAnsiTheme="majorHAnsi"/>
-                <w:sz w:val="20"/>
-                <w:szCs w:val="20"/>
-              </w:rPr>
-              <w:t>Noomen Ahmed Elmoez</w:t>
-            </w:r>
           </w:p>
         </w:tc>
       </w:tr>
@@ -295,22 +305,6 @@
                 <w:szCs w:val="20"/>
               </w:rPr>
             </w:pPr>
-            <w:r>
-              <w:rPr>
-                <w:rFonts w:asciiTheme="majorHAnsi" w:hAnsiTheme="majorHAnsi"/>
-                <w:sz w:val="20"/>
-                <w:szCs w:val="20"/>
-              </w:rPr>
-              <w:t>4TWIN</w:t>
-            </w:r>
-            <w:r>
-              <w:rPr>
-                <w:rFonts w:asciiTheme="majorHAnsi" w:hAnsiTheme="majorHAnsi"/>
-                <w:sz w:val="20"/>
-                <w:szCs w:val="20"/>
-              </w:rPr>
-              <w:t> </w:t>
-            </w:r>
           </w:p>
         </w:tc>
       </w:tr>
@@ -356,14 +350,6 @@
                 <w:szCs w:val="20"/>
               </w:rPr>
             </w:pPr>
-            <w:r>
-              <w:rPr>
-                <w:rFonts w:asciiTheme="majorHAnsi" w:hAnsiTheme="majorHAnsi"/>
-                <w:sz w:val="20"/>
-                <w:szCs w:val="20"/>
-              </w:rPr>
-              <w:t>4TWIN7</w:t>
-            </w:r>
           </w:p>
         </w:tc>
       </w:tr>
@@ -686,8 +672,18 @@
                 <w:sz w:val="16"/>
                 <w:szCs w:val="16"/>
               </w:rPr>
-              <w:t>Adresse mail</w:t>
+              <w:t xml:space="preserve">Adresse </w:t>
             </w:r>
+            <w:proofErr w:type="gramStart"/>
+            <w:r>
+              <w:rPr>
+                <w:rFonts w:asciiTheme="majorHAnsi" w:hAnsiTheme="majorHAnsi"/>
+                <w:sz w:val="16"/>
+                <w:szCs w:val="16"/>
+              </w:rPr>
+              <w:t>mail</w:t>
+            </w:r>
+            <w:proofErr w:type="gramEnd"/>
           </w:p>
         </w:tc>
         <w:tc>
@@ -6825,8 +6821,18 @@
           <w:sz w:val="20"/>
           <w:szCs w:val="20"/>
         </w:rPr>
-        <w:t xml:space="preserve"> devra:</w:t>
+        <w:t xml:space="preserve"> </w:t>
       </w:r>
+      <w:proofErr w:type="gramStart"/>
+      <w:r>
+        <w:rPr>
+          <w:rFonts w:asciiTheme="majorHAnsi" w:hAnsiTheme="majorHAnsi"/>
+          <w:sz w:val="20"/>
+          <w:szCs w:val="20"/>
+        </w:rPr>
+        <w:t>devra:</w:t>
+      </w:r>
+      <w:proofErr w:type="gramEnd"/>
     </w:p>
     <w:p>
       <w:pPr>
@@ -6852,13 +6858,23 @@
           <w:szCs w:val="20"/>
         </w:rPr>
       </w:pPr>
+      <w:proofErr w:type="gramStart"/>
       <w:r>
         <w:rPr>
           <w:rFonts w:asciiTheme="majorHAnsi" w:hAnsiTheme="majorHAnsi"/>
           <w:sz w:val="20"/>
           <w:szCs w:val="20"/>
         </w:rPr>
-        <w:t>mettre à la disposition de son encadrant entreprise, dès le 1er jour du stage, le présent journal pour y définir le programme</w:t>
+        <w:t>mettre</w:t>
+      </w:r>
+      <w:proofErr w:type="gramEnd"/>
+      <w:r>
+        <w:rPr>
+          <w:rFonts w:asciiTheme="majorHAnsi" w:hAnsiTheme="majorHAnsi"/>
+          <w:sz w:val="20"/>
+          <w:szCs w:val="20"/>
+        </w:rPr>
+        <w:t xml:space="preserve"> à la disposition de son encadrant entreprise, dès le 1er jour du stage, le présent journal pour y définir le programme</w:t>
       </w:r>
       <w:r>
         <w:rPr>
@@ -6890,6 +6906,7 @@
           <w:szCs w:val="20"/>
         </w:rPr>
       </w:pPr>
+      <w:proofErr w:type="gramStart"/>
       <w:r>
         <w:rPr>
           <w:rFonts w:asciiTheme="majorHAnsi" w:hAnsiTheme="majorHAnsi"/>
@@ -6904,7 +6921,16 @@
           <w:sz w:val="20"/>
           <w:szCs w:val="20"/>
         </w:rPr>
-        <w:t>er les conditions de l’employeur</w:t>
+        <w:t>er</w:t>
+      </w:r>
+      <w:proofErr w:type="gramEnd"/>
+      <w:r>
+        <w:rPr>
+          <w:rFonts w:asciiTheme="majorHAnsi" w:hAnsiTheme="majorHAnsi"/>
+          <w:sz w:val="20"/>
+          <w:szCs w:val="20"/>
+        </w:rPr>
+        <w:t xml:space="preserve"> les conditions de l’employeur</w:t>
       </w:r>
       <w:r>
         <w:rPr>
@@ -6944,6 +6970,7 @@
           <w:szCs w:val="20"/>
         </w:rPr>
       </w:pPr>
+      <w:proofErr w:type="gramStart"/>
       <w:r>
         <w:rPr>
           <w:rFonts w:asciiTheme="majorHAnsi" w:hAnsiTheme="majorHAnsi"/>
@@ -6952,6 +6979,7 @@
         </w:rPr>
         <w:t>accomplir</w:t>
       </w:r>
+      <w:proofErr w:type="gramEnd"/>
       <w:r>
         <w:rPr>
           <w:rFonts w:asciiTheme="majorHAnsi" w:hAnsiTheme="majorHAnsi"/>
@@ -7072,13 +7100,23 @@
           <w:szCs w:val="20"/>
         </w:rPr>
       </w:pPr>
+      <w:proofErr w:type="gramStart"/>
       <w:r>
         <w:rPr>
           <w:rFonts w:asciiTheme="majorHAnsi" w:hAnsiTheme="majorHAnsi"/>
           <w:sz w:val="20"/>
           <w:szCs w:val="20"/>
         </w:rPr>
-        <w:t>une copie de l'attestation de fin de stage (l'original</w:t>
+        <w:t>une</w:t>
+      </w:r>
+      <w:proofErr w:type="gramEnd"/>
+      <w:r>
+        <w:rPr>
+          <w:rFonts w:asciiTheme="majorHAnsi" w:hAnsiTheme="majorHAnsi"/>
+          <w:sz w:val="20"/>
+          <w:szCs w:val="20"/>
+        </w:rPr>
+        <w:t xml:space="preserve"> copie de l'attestation de fin de stage (l'original</w:t>
       </w:r>
       <w:r>
         <w:rPr>
@@ -7148,13 +7186,23 @@
           <w:szCs w:val="20"/>
         </w:rPr>
       </w:pPr>
+      <w:proofErr w:type="gramStart"/>
       <w:r>
         <w:rPr>
           <w:rFonts w:asciiTheme="majorHAnsi" w:hAnsiTheme="majorHAnsi"/>
           <w:sz w:val="20"/>
           <w:szCs w:val="20"/>
         </w:rPr>
-        <w:t>le présent journal dûment rempli et visé par l'Encadreur et l'organisme d'accueil</w:t>
+        <w:t>le</w:t>
+      </w:r>
+      <w:proofErr w:type="gramEnd"/>
+      <w:r>
+        <w:rPr>
+          <w:rFonts w:asciiTheme="majorHAnsi" w:hAnsiTheme="majorHAnsi"/>
+          <w:sz w:val="20"/>
+          <w:szCs w:val="20"/>
+        </w:rPr>
+        <w:t xml:space="preserve"> présent journal dûment rempli et visé par l'Encadreur et l'organisme d'accueil</w:t>
       </w:r>
       <w:r>
         <w:rPr>

</xml_diff>